<commit_message>
fix date and knowIssue doc
</commit_message>
<xml_diff>
--- a/hit-iz-resource/src/main/resources/Documentation/KnownIssues/KnownIssues-Immunization_1.9.5.docx
+++ b/hit-iz-resource/src/main/resources/Documentation/KnownIssues/KnownIssues-Immunization_1.9.5.docx
@@ -90,7 +90,34 @@
           <w:szCs w:val="28"/>
           <w:u w:val="single"/>
         </w:rPr>
-        <w:t>July 17,</w:t>
+        <w:t xml:space="preserve">  </w:t>
+      </w:r>
+      <w:r>
+        <w:rPr>
+          <w:b/>
+          <w:sz w:val="28"/>
+          <w:szCs w:val="28"/>
+          <w:u w:val="single"/>
+        </w:rPr>
+        <w:t>July</w:t>
+      </w:r>
+      <w:r>
+        <w:rPr>
+          <w:b/>
+          <w:sz w:val="28"/>
+          <w:szCs w:val="28"/>
+          <w:u w:val="single"/>
+        </w:rPr>
+        <w:t xml:space="preserve"> 25</w:t>
+      </w:r>
+      <w:r>
+        <w:rPr>
+          <w:b/>
+          <w:sz w:val="28"/>
+          <w:szCs w:val="28"/>
+          <w:u w:val="single"/>
+        </w:rPr>
+        <w:t>,</w:t>
       </w:r>
       <w:r>
         <w:rPr>
@@ -322,12 +349,7 @@
               <w:t>A</w:t>
             </w:r>
             <w:r>
-              <w:t>ny errors related to RXA.9 repetitions should be i</w:t>
-            </w:r>
-            <w:bookmarkStart w:id="0" w:name="_GoBack"/>
-            <w:bookmarkEnd w:id="0"/>
-            <w:r>
-              <w:t>gnored.</w:t>
+              <w:t>ny errors related to RXA.9 repetitions should be ignored.</w:t>
             </w:r>
           </w:p>
           <w:p>
@@ -1539,7 +1561,7 @@
             <w:tcW w:w="3695" w:type="dxa"/>
           </w:tcPr>
           <w:p>
-            <w:bookmarkStart w:id="1" w:name="_Hlk12968104"/>
+            <w:bookmarkStart w:id="0" w:name="_Hlk12968104"/>
             <w:r>
               <w:t>Users have expressed confusion over why the error notification IZ-24 is being triggered in the validation tool:</w:t>
             </w:r>
@@ -1547,8 +1569,6 @@
           <w:p>
             <w:pPr>
               <w:ind w:left="160"/>
-            </w:pPr>
-            <w:r>
               <w:rPr>
                 <w:rFonts w:ascii="Helvetica" w:hAnsi="Helvetica" w:cs="Helvetica"/>
                 <w:color w:val="000000"/>
@@ -1556,9 +1576,7 @@
                 <w:szCs w:val="18"/>
                 <w:shd w:val="clear" w:color="auto" w:fill="F9F9F9"/>
               </w:rPr>
-              <w:t xml:space="preserve">IZ-24 - If RXA-20 is valued 'CP' or 'PA' and the first occurrence of RXA-9.1 is valued '00' and RXA-5.1 is valued with a CVX code from table </w:t>
-            </w:r>
-            <w:proofErr w:type="spellStart"/>
+            </w:pPr>
             <w:r>
               <w:rPr>
                 <w:rFonts w:ascii="Helvetica" w:hAnsi="Helvetica" w:cs="Helvetica"/>
@@ -1567,18 +1585,238 @@
                 <w:szCs w:val="18"/>
                 <w:shd w:val="clear" w:color="auto" w:fill="F9F9F9"/>
               </w:rPr>
-              <w:t>PHVS_VISVaccines_IIS</w:t>
-            </w:r>
-            <w:proofErr w:type="spellEnd"/>
+              <w:t xml:space="preserve">IZ-24 - </w:t>
+            </w:r>
             <w:r>
               <w:rPr>
                 <w:rFonts w:ascii="Helvetica" w:hAnsi="Helvetica" w:cs="Helvetica"/>
+                <w:b/>
                 <w:color w:val="000000"/>
                 <w:sz w:val="18"/>
                 <w:szCs w:val="18"/>
                 <w:shd w:val="clear" w:color="auto" w:fill="F9F9F9"/>
               </w:rPr>
-              <w:t xml:space="preserve"> (See Appendix A) then for each vaccine information statement that was shared there SHALL be:[one OBX segment with OBX-3.1 valued '69764-9' (bar coded) and one OBX with OBX-3.1 valued '29769-7' (presentation or delivery date) associated. Both OBX shall have the same value in OBX-4] OR[one OBX segment with OBX-3.1 valued '30956-7' (vaccine type) and one OBX segment with OBX-3.1 valued '29768-9' (version date) and one OBX with OBX-3.1 valued '29769-7' (presentation or delivery date) associated. All three OBX shall have the same value in OBX-4]</w:t>
+              <w:t>If</w:t>
+            </w:r>
+            <w:r>
+              <w:rPr>
+                <w:rFonts w:ascii="Helvetica" w:hAnsi="Helvetica" w:cs="Helvetica"/>
+                <w:color w:val="000000"/>
+                <w:sz w:val="18"/>
+                <w:szCs w:val="18"/>
+                <w:shd w:val="clear" w:color="auto" w:fill="F9F9F9"/>
+              </w:rPr>
+              <w:t xml:space="preserve"> </w:t>
+            </w:r>
+            <w:r>
+              <w:rPr>
+                <w:rFonts w:ascii="Helvetica" w:hAnsi="Helvetica" w:cs="Helvetica"/>
+                <w:color w:val="000000"/>
+                <w:sz w:val="18"/>
+                <w:szCs w:val="18"/>
+                <w:highlight w:val="yellow"/>
+                <w:shd w:val="clear" w:color="auto" w:fill="F9F9F9"/>
+              </w:rPr>
+              <w:t>RXA-20 is valued 'CP' or 'PA'</w:t>
+            </w:r>
+            <w:r>
+              <w:rPr>
+                <w:rFonts w:ascii="Helvetica" w:hAnsi="Helvetica" w:cs="Helvetica"/>
+                <w:color w:val="000000"/>
+                <w:sz w:val="18"/>
+                <w:szCs w:val="18"/>
+                <w:shd w:val="clear" w:color="auto" w:fill="F9F9F9"/>
+              </w:rPr>
+              <w:t xml:space="preserve"> </w:t>
+            </w:r>
+            <w:r>
+              <w:rPr>
+                <w:rFonts w:ascii="Helvetica" w:hAnsi="Helvetica" w:cs="Helvetica"/>
+                <w:b/>
+                <w:color w:val="000000"/>
+                <w:sz w:val="18"/>
+                <w:szCs w:val="18"/>
+                <w:shd w:val="clear" w:color="auto" w:fill="F9F9F9"/>
+              </w:rPr>
+              <w:t>and</w:t>
+            </w:r>
+            <w:r>
+              <w:rPr>
+                <w:rFonts w:ascii="Helvetica" w:hAnsi="Helvetica" w:cs="Helvetica"/>
+                <w:color w:val="000000"/>
+                <w:sz w:val="18"/>
+                <w:szCs w:val="18"/>
+                <w:shd w:val="clear" w:color="auto" w:fill="F9F9F9"/>
+              </w:rPr>
+              <w:t xml:space="preserve"> </w:t>
+            </w:r>
+            <w:r>
+              <w:rPr>
+                <w:rFonts w:ascii="Helvetica" w:hAnsi="Helvetica" w:cs="Helvetica"/>
+                <w:color w:val="000000"/>
+                <w:sz w:val="18"/>
+                <w:szCs w:val="18"/>
+                <w:highlight w:val="yellow"/>
+                <w:shd w:val="clear" w:color="auto" w:fill="F9F9F9"/>
+              </w:rPr>
+              <w:t>the first occurrence of RXA-9.1 is valued '00'</w:t>
+            </w:r>
+            <w:r>
+              <w:rPr>
+                <w:rFonts w:ascii="Helvetica" w:hAnsi="Helvetica" w:cs="Helvetica"/>
+                <w:color w:val="000000"/>
+                <w:sz w:val="18"/>
+                <w:szCs w:val="18"/>
+                <w:shd w:val="clear" w:color="auto" w:fill="F9F9F9"/>
+              </w:rPr>
+              <w:t xml:space="preserve"> </w:t>
+            </w:r>
+            <w:r>
+              <w:rPr>
+                <w:rFonts w:ascii="Helvetica" w:hAnsi="Helvetica" w:cs="Helvetica"/>
+                <w:b/>
+                <w:color w:val="000000"/>
+                <w:sz w:val="18"/>
+                <w:szCs w:val="18"/>
+                <w:shd w:val="clear" w:color="auto" w:fill="F9F9F9"/>
+              </w:rPr>
+              <w:t>and</w:t>
+            </w:r>
+            <w:r>
+              <w:rPr>
+                <w:rFonts w:ascii="Helvetica" w:hAnsi="Helvetica" w:cs="Helvetica"/>
+                <w:color w:val="000000"/>
+                <w:sz w:val="18"/>
+                <w:szCs w:val="18"/>
+                <w:shd w:val="clear" w:color="auto" w:fill="F9F9F9"/>
+              </w:rPr>
+              <w:t xml:space="preserve"> </w:t>
+            </w:r>
+            <w:r>
+              <w:rPr>
+                <w:rFonts w:ascii="Helvetica" w:hAnsi="Helvetica" w:cs="Helvetica"/>
+                <w:color w:val="000000"/>
+                <w:sz w:val="18"/>
+                <w:szCs w:val="18"/>
+                <w:highlight w:val="yellow"/>
+                <w:shd w:val="clear" w:color="auto" w:fill="F9F9F9"/>
+              </w:rPr>
+              <w:t xml:space="preserve">RXA-5.1 is valued with a CVX code from table </w:t>
+            </w:r>
+            <w:proofErr w:type="spellStart"/>
+            <w:r>
+              <w:rPr>
+                <w:rFonts w:ascii="Helvetica" w:hAnsi="Helvetica" w:cs="Helvetica"/>
+                <w:color w:val="000000"/>
+                <w:sz w:val="18"/>
+                <w:szCs w:val="18"/>
+                <w:highlight w:val="yellow"/>
+                <w:shd w:val="clear" w:color="auto" w:fill="F9F9F9"/>
+              </w:rPr>
+              <w:t>PHVS_VISVaccines_IIS</w:t>
+            </w:r>
+            <w:proofErr w:type="spellEnd"/>
+            <w:r>
+              <w:rPr>
+                <w:rFonts w:ascii="Helvetica" w:hAnsi="Helvetica" w:cs="Helvetica"/>
+                <w:color w:val="000000"/>
+                <w:sz w:val="18"/>
+                <w:szCs w:val="18"/>
+                <w:shd w:val="clear" w:color="auto" w:fill="F9F9F9"/>
+              </w:rPr>
+              <w:t xml:space="preserve"> (See Appendix A) </w:t>
+            </w:r>
+            <w:r>
+              <w:rPr>
+                <w:rFonts w:ascii="Helvetica" w:hAnsi="Helvetica" w:cs="Helvetica"/>
+                <w:b/>
+                <w:color w:val="000000"/>
+                <w:sz w:val="18"/>
+                <w:szCs w:val="18"/>
+                <w:shd w:val="clear" w:color="auto" w:fill="F9F9F9"/>
+              </w:rPr>
+              <w:t>then</w:t>
+            </w:r>
+            <w:r>
+              <w:rPr>
+                <w:rFonts w:ascii="Helvetica" w:hAnsi="Helvetica" w:cs="Helvetica"/>
+                <w:color w:val="000000"/>
+                <w:sz w:val="18"/>
+                <w:szCs w:val="18"/>
+                <w:shd w:val="clear" w:color="auto" w:fill="F9F9F9"/>
+              </w:rPr>
+              <w:t xml:space="preserve"> for each vaccine information statement that was shared there SHALL be:</w:t>
+            </w:r>
+          </w:p>
+          <w:p>
+            <w:pPr>
+              <w:ind w:left="430"/>
+              <w:rPr>
+                <w:rFonts w:ascii="Helvetica" w:hAnsi="Helvetica" w:cs="Helvetica"/>
+                <w:color w:val="000000"/>
+                <w:sz w:val="18"/>
+                <w:szCs w:val="18"/>
+                <w:shd w:val="clear" w:color="auto" w:fill="F9F9F9"/>
+              </w:rPr>
+            </w:pPr>
+            <w:r>
+              <w:rPr>
+                <w:rFonts w:ascii="Helvetica" w:hAnsi="Helvetica" w:cs="Helvetica"/>
+                <w:color w:val="000000"/>
+                <w:sz w:val="18"/>
+                <w:szCs w:val="18"/>
+                <w:shd w:val="clear" w:color="auto" w:fill="F9F9F9"/>
+              </w:rPr>
+              <w:t>[one OBX segment with OBX-3.1 valued '69764-9' (bar coded) and one OBX with OBX-3.1 valued '29769-7' (presentation or delivery date) associated. Both OBX</w:t>
+            </w:r>
+            <w:bookmarkStart w:id="1" w:name="_GoBack"/>
+            <w:bookmarkEnd w:id="1"/>
+            <w:r>
+              <w:rPr>
+                <w:rFonts w:ascii="Helvetica" w:hAnsi="Helvetica" w:cs="Helvetica"/>
+                <w:color w:val="000000"/>
+                <w:sz w:val="18"/>
+                <w:szCs w:val="18"/>
+                <w:shd w:val="clear" w:color="auto" w:fill="F9F9F9"/>
+              </w:rPr>
+              <w:t xml:space="preserve"> shall have the same value in OBX-4] </w:t>
+            </w:r>
+          </w:p>
+          <w:p>
+            <w:pPr>
+              <w:ind w:left="430"/>
+              <w:rPr>
+                <w:rFonts w:ascii="Helvetica" w:hAnsi="Helvetica" w:cs="Helvetica"/>
+                <w:color w:val="000000"/>
+                <w:sz w:val="18"/>
+                <w:szCs w:val="18"/>
+                <w:shd w:val="clear" w:color="auto" w:fill="F9F9F9"/>
+              </w:rPr>
+            </w:pPr>
+            <w:r>
+              <w:rPr>
+                <w:rFonts w:ascii="Helvetica" w:hAnsi="Helvetica" w:cs="Helvetica"/>
+                <w:color w:val="000000"/>
+                <w:sz w:val="18"/>
+                <w:szCs w:val="18"/>
+                <w:shd w:val="clear" w:color="auto" w:fill="F9F9F9"/>
+              </w:rPr>
+              <w:t>OR</w:t>
+            </w:r>
+          </w:p>
+          <w:p>
+            <w:pPr>
+              <w:ind w:left="430"/>
+            </w:pPr>
+            <w:r>
+              <w:rPr>
+                <w:rFonts w:ascii="Helvetica" w:hAnsi="Helvetica" w:cs="Helvetica"/>
+                <w:color w:val="000000"/>
+                <w:sz w:val="18"/>
+                <w:szCs w:val="18"/>
+                <w:shd w:val="clear" w:color="auto" w:fill="F9F9F9"/>
+              </w:rPr>
+              <w:t>[one OBX segment with OBX-3.1 valued '30956-7' (vaccine type) and one OBX segment with OBX-3.1 valued '29768-9' (version date) and one OBX with OBX-3.1 valued '29769-7' (presentation or delivery date) associated. All three OBX shall have the same value in OBX-4]</w:t>
             </w:r>
           </w:p>
         </w:tc>
@@ -1828,6 +2066,8 @@
             <w:r>
               <w:rPr>
                 <w:rFonts w:eastAsia="Times New Roman" w:cstheme="minorHAnsi"/>
+                <w:b/>
+                <w:i/>
                 <w:color w:val="000000"/>
               </w:rPr>
               <w:t>associated</w:t>
@@ -2048,7 +2288,16 @@
                 <w:rFonts w:eastAsia="Times New Roman" w:cstheme="minorHAnsi"/>
                 <w:color w:val="000000"/>
               </w:rPr>
-              <w:t xml:space="preserve"> (version date) associated</w:t>
+              <w:t xml:space="preserve"> (version date) </w:t>
+            </w:r>
+            <w:r>
+              <w:rPr>
+                <w:rFonts w:eastAsia="Times New Roman" w:cstheme="minorHAnsi"/>
+                <w:b/>
+                <w:i/>
+                <w:color w:val="000000"/>
+              </w:rPr>
+              <w:t>associated</w:t>
             </w:r>
             <w:r>
               <w:rPr>
@@ -2111,23 +2360,42 @@
               <w:rPr>
                 <w:rFonts w:cstheme="minorHAnsi"/>
               </w:rPr>
-              <w:t xml:space="preserve">where the first option is chosen </w:t>
-            </w:r>
-            <w:r>
-              <w:rPr>
-                <w:rFonts w:cstheme="minorHAnsi"/>
+              <w:t xml:space="preserve">where </w:t>
+            </w:r>
+            <w:r>
+              <w:rPr>
+                <w:rFonts w:cstheme="minorHAnsi"/>
+                <w:b/>
+              </w:rPr>
+              <w:t>the first option</w:t>
+            </w:r>
+            <w:r>
+              <w:rPr>
+                <w:rFonts w:cstheme="minorHAnsi"/>
+              </w:rPr>
+              <w:t xml:space="preserve"> is chosen </w:t>
+            </w:r>
+            <w:r>
+              <w:rPr>
+                <w:rFonts w:cstheme="minorHAnsi"/>
+                <w:b/>
+                <w:i/>
               </w:rPr>
               <w:t>must</w:t>
             </w:r>
             <w:r>
               <w:rPr>
                 <w:rFonts w:cstheme="minorHAnsi"/>
+                <w:b/>
+                <w:i/>
               </w:rPr>
               <w:t xml:space="preserve"> have the same </w:t>
             </w:r>
             <w:r>
               <w:rPr>
                 <w:rFonts w:cstheme="minorHAnsi"/>
+                <w:b/>
+                <w:i/>
                 <w:color w:val="000000"/>
                 <w:shd w:val="clear" w:color="auto" w:fill="FFFFFF"/>
               </w:rPr>
@@ -2136,6 +2404,8 @@
             <w:r>
               <w:rPr>
                 <w:rFonts w:cstheme="minorHAnsi"/>
+                <w:b/>
+                <w:i/>
                 <w:color w:val="000000"/>
                 <w:shd w:val="clear" w:color="auto" w:fill="FFFFFF"/>
               </w:rPr>
@@ -2144,18 +2414,24 @@
             <w:r>
               <w:rPr>
                 <w:rFonts w:cstheme="minorHAnsi"/>
+                <w:b/>
+                <w:i/>
               </w:rPr>
               <w:t xml:space="preserve">and </w:t>
             </w:r>
             <w:r>
               <w:rPr>
                 <w:rFonts w:cstheme="minorHAnsi"/>
+                <w:b/>
+                <w:i/>
               </w:rPr>
               <w:t xml:space="preserve">it must </w:t>
             </w:r>
             <w:r>
               <w:rPr>
                 <w:rFonts w:cstheme="minorHAnsi"/>
+                <w:b/>
+                <w:i/>
               </w:rPr>
               <w:t>be distinct from all others</w:t>
             </w:r>
@@ -2181,53 +2457,46 @@
               <w:rPr>
                 <w:rFonts w:cstheme="minorHAnsi"/>
               </w:rPr>
-              <w:t xml:space="preserve">where the second option is chosen </w:t>
-            </w:r>
-            <w:r>
-              <w:rPr>
-                <w:rFonts w:cstheme="minorHAnsi"/>
-              </w:rPr>
-              <w:t>must</w:t>
-            </w:r>
-            <w:r>
-              <w:rPr>
-                <w:rFonts w:cstheme="minorHAnsi"/>
-              </w:rPr>
-              <w:t xml:space="preserve"> have the same </w:t>
-            </w:r>
-            <w:r>
-              <w:rPr>
-                <w:rFonts w:cstheme="minorHAnsi"/>
+              <w:t xml:space="preserve">where </w:t>
+            </w:r>
+            <w:r>
+              <w:rPr>
+                <w:rFonts w:cstheme="minorHAnsi"/>
+                <w:b/>
+              </w:rPr>
+              <w:t>the second option</w:t>
+            </w:r>
+            <w:r>
+              <w:rPr>
+                <w:rFonts w:cstheme="minorHAnsi"/>
+              </w:rPr>
+              <w:t xml:space="preserve"> is chosen </w:t>
+            </w:r>
+            <w:r>
+              <w:rPr>
+                <w:rFonts w:cstheme="minorHAnsi"/>
+                <w:b/>
+                <w:i/>
+              </w:rPr>
+              <w:t xml:space="preserve">must have the same </w:t>
+            </w:r>
+            <w:r>
+              <w:rPr>
+                <w:rFonts w:cstheme="minorHAnsi"/>
+                <w:b/>
+                <w:i/>
                 <w:color w:val="000000"/>
                 <w:shd w:val="clear" w:color="auto" w:fill="FFFFFF"/>
               </w:rPr>
-              <w:t xml:space="preserve">Observation Sub-ID </w:t>
-            </w:r>
-            <w:r>
-              <w:rPr>
-                <w:rFonts w:cstheme="minorHAnsi"/>
-                <w:color w:val="000000"/>
-                <w:shd w:val="clear" w:color="auto" w:fill="FFFFFF"/>
-              </w:rPr>
-              <w:t xml:space="preserve">(OBX-4) value </w:t>
-            </w:r>
-            <w:r>
-              <w:rPr>
-                <w:rFonts w:cstheme="minorHAnsi"/>
-              </w:rPr>
-              <w:t xml:space="preserve">and </w:t>
-            </w:r>
-            <w:r>
-              <w:rPr>
-                <w:rFonts w:cstheme="minorHAnsi"/>
-              </w:rPr>
-              <w:t xml:space="preserve">it must </w:t>
-            </w:r>
-            <w:r>
-              <w:rPr>
-                <w:rFonts w:cstheme="minorHAnsi"/>
-              </w:rPr>
-              <w:t>be distinct from all others</w:t>
+              <w:t xml:space="preserve">Observation Sub-ID (OBX-4) value </w:t>
+            </w:r>
+            <w:r>
+              <w:rPr>
+                <w:rFonts w:cstheme="minorHAnsi"/>
+                <w:b/>
+                <w:i/>
+              </w:rPr>
+              <w:t>and it must be distinct from all others</w:t>
             </w:r>
             <w:r>
               <w:rPr>
@@ -2239,161 +2508,85 @@
           <w:p>
             <w:pPr>
               <w:spacing w:before="60"/>
-              <w:rPr>
-                <w:rFonts w:cstheme="minorHAnsi"/>
-              </w:rPr>
-            </w:pPr>
-            <w:r>
-              <w:rPr>
-                <w:rFonts w:cstheme="minorHAnsi"/>
-              </w:rPr>
+            </w:pPr>
+            <w:r>
               <w:lastRenderedPageBreak/>
               <w:t xml:space="preserve">Since </w:t>
             </w:r>
             <w:r>
               <w:rPr>
-                <w:rFonts w:eastAsia="Times New Roman" w:cstheme="minorHAnsi"/>
-                <w:color w:val="000000"/>
-              </w:rPr>
-              <w:t>LN code</w:t>
-            </w:r>
-            <w:r>
-              <w:rPr>
-                <w:rFonts w:eastAsia="Times New Roman" w:cstheme="minorHAnsi"/>
-                <w:color w:val="000000"/>
-              </w:rPr>
-              <w:t xml:space="preserve"> </w:t>
-            </w:r>
-            <w:r>
-              <w:rPr>
-                <w:rFonts w:eastAsia="Times New Roman" w:cstheme="minorHAnsi"/>
-                <w:b/>
+                <w:color w:val="000000"/>
+              </w:rPr>
+              <w:t xml:space="preserve">LN code </w:t>
+            </w:r>
+            <w:r>
+              <w:rPr>
+                <w:b/>
+                <w:bCs/>
                 <w:color w:val="FF0000"/>
               </w:rPr>
-              <w:t>'29769-7'</w:t>
-            </w:r>
-            <w:r>
-              <w:rPr>
-                <w:rFonts w:eastAsia="Times New Roman" w:cstheme="minorHAnsi"/>
-                <w:b/>
-                <w:color w:val="FF0000"/>
-              </w:rPr>
-              <w:t xml:space="preserve"> </w:t>
-            </w:r>
-            <w:r>
-              <w:rPr>
-                <w:rFonts w:cstheme="minorHAnsi"/>
-              </w:rPr>
-              <w:t>is in both</w:t>
-            </w:r>
-            <w:r>
-              <w:rPr>
-                <w:rFonts w:cstheme="minorHAnsi"/>
-              </w:rPr>
-              <w:t xml:space="preserve"> options</w:t>
-            </w:r>
-            <w:r>
-              <w:rPr>
-                <w:rFonts w:cstheme="minorHAnsi"/>
-              </w:rPr>
-              <w:t>,</w:t>
-            </w:r>
-            <w:r>
-              <w:rPr>
-                <w:rFonts w:cstheme="minorHAnsi"/>
-              </w:rPr>
-              <w:t xml:space="preserve"> best practice would be not to use both</w:t>
-            </w:r>
-            <w:r>
-              <w:rPr>
-                <w:rFonts w:cstheme="minorHAnsi"/>
-              </w:rPr>
-              <w:t xml:space="preserve"> options</w:t>
-            </w:r>
-            <w:r>
-              <w:rPr>
-                <w:rFonts w:cstheme="minorHAnsi"/>
-              </w:rPr>
-              <w:t xml:space="preserve"> </w:t>
-            </w:r>
-            <w:r>
-              <w:rPr>
-                <w:rFonts w:cstheme="minorHAnsi"/>
-              </w:rPr>
-              <w:t xml:space="preserve">in the same message; i.e., the </w:t>
-            </w:r>
-            <w:r>
-              <w:rPr>
-                <w:rFonts w:cstheme="minorHAnsi"/>
-                <w:b/>
+              <w:t xml:space="preserve">'29769-7' </w:t>
+            </w:r>
+            <w:r>
+              <w:t xml:space="preserve">is in both options and the sub-ids have to be unique (for the set), </w:t>
+            </w:r>
+            <w:r>
+              <w:t xml:space="preserve">the </w:t>
+            </w:r>
+            <w:r>
+              <w:rPr>
+                <w:b/>
+                <w:bCs/>
               </w:rPr>
               <w:t>OR</w:t>
             </w:r>
             <w:r>
-              <w:rPr>
-                <w:rFonts w:cstheme="minorHAnsi"/>
-              </w:rPr>
               <w:t xml:space="preserve"> in the conformance statement </w:t>
             </w:r>
             <w:r>
               <w:rPr>
-                <w:rFonts w:cstheme="minorHAnsi"/>
-              </w:rPr>
-              <w:t>should be seen as</w:t>
-            </w:r>
-            <w:r>
-              <w:rPr>
-                <w:rFonts w:cstheme="minorHAnsi"/>
-              </w:rPr>
-              <w:t xml:space="preserve"> an exclusive OR</w:t>
-            </w:r>
-            <w:r>
-              <w:rPr>
-                <w:rFonts w:cstheme="minorHAnsi"/>
-              </w:rPr>
-              <w:t xml:space="preserve"> (</w:t>
-            </w:r>
-            <w:r>
-              <w:rPr>
-                <w:rFonts w:cstheme="minorHAnsi"/>
-                <w:i/>
-              </w:rPr>
-              <w:t xml:space="preserve">however, the validation tool will not generate an error notification if both options are used in the same message as long as OBX-4 is populated with the acceptable </w:t>
-            </w:r>
-            <w:r>
-              <w:rPr>
-                <w:rFonts w:cstheme="minorHAnsi"/>
-                <w:i/>
-                <w:color w:val="000000"/>
-                <w:shd w:val="clear" w:color="auto" w:fill="FFFFFF"/>
-              </w:rPr>
-              <w:t>Observation Sub-ID value</w:t>
-            </w:r>
-            <w:r>
-              <w:rPr>
-                <w:rFonts w:cstheme="minorHAnsi"/>
-                <w:i/>
-                <w:color w:val="000000"/>
-                <w:shd w:val="clear" w:color="auto" w:fill="FFFFFF"/>
-              </w:rPr>
-              <w:t xml:space="preserve"> in order</w:t>
-            </w:r>
-            <w:r>
-              <w:rPr>
-                <w:rFonts w:cstheme="minorHAnsi"/>
-                <w:i/>
-                <w:color w:val="000000"/>
-                <w:shd w:val="clear" w:color="auto" w:fill="FFFFFF"/>
-              </w:rPr>
-              <w:t xml:space="preserve"> to group the OBX segments appropriately</w:t>
-            </w:r>
-            <w:r>
-              <w:rPr>
-                <w:rFonts w:cstheme="minorHAnsi"/>
-                <w:color w:val="000000"/>
-                <w:shd w:val="clear" w:color="auto" w:fill="FFFFFF"/>
-              </w:rPr>
-              <w:t>).</w:t>
+                <w:b/>
+                <w:bCs/>
+              </w:rPr>
+              <w:t>must</w:t>
+            </w:r>
+            <w:r>
+              <w:t xml:space="preserve"> be seen as an exclusive OR; therefore, both options </w:t>
+            </w:r>
+            <w:r>
+              <w:rPr>
+                <w:b/>
+                <w:bCs/>
+              </w:rPr>
+              <w:t>cannot</w:t>
+            </w:r>
+            <w:r>
+              <w:t xml:space="preserve"> be used in the same </w:t>
+            </w:r>
+            <w:r>
+              <w:rPr>
+                <w:b/>
+                <w:bCs/>
+              </w:rPr>
+              <w:t>Order Group</w:t>
+            </w:r>
+            <w:r>
+              <w:t xml:space="preserve"> in a given message.</w:t>
+            </w:r>
+            <w:r>
+              <w:t xml:space="preserve"> Different options may be used in different O</w:t>
+            </w:r>
+            <w:r>
+              <w:t>rder</w:t>
+            </w:r>
+            <w:r>
+              <w:t xml:space="preserve"> G</w:t>
+            </w:r>
+            <w:r>
+              <w:t>roups</w:t>
+            </w:r>
+            <w:r>
+              <w:t>.</w:t>
             </w:r>
           </w:p>
           <w:p>
@@ -2456,7 +2649,7 @@
           </w:p>
         </w:tc>
       </w:tr>
-      <w:bookmarkEnd w:id="1"/>
+      <w:bookmarkEnd w:id="0"/>
     </w:tbl>
     <w:p/>
     <w:sectPr>

</xml_diff>